<commit_message>
exclusão do readme de modelos
</commit_message>
<xml_diff>
--- a/olympics.docx
+++ b/olympics.docx
@@ -238,17 +238,15 @@
         </w:rPr>
         <w:t xml:space="preserve">- </w:t>
       </w:r>
-      <w:proofErr w:type="gramStart"/>
-      <w:r>
-        <w:rPr>
-          <w:rFonts w:ascii="Arial" w:hAnsi="Arial" w:cs="Arial"/>
-          <w:sz w:val="22"/>
-          <w:szCs w:val="22"/>
-          <w:lang w:val="pt-BR"/>
-        </w:rPr>
-        <w:t>o</w:t>
-      </w:r>
-      <w:proofErr w:type="gramEnd"/>
+      <w:r>
+        <w:rPr>
+          <w:rFonts w:ascii="Arial" w:hAnsi="Arial" w:cs="Arial"/>
+          <w:sz w:val="22"/>
+          <w:szCs w:val="22"/>
+          <w:lang w:val="pt-BR"/>
+        </w:rPr>
+        <w:t>O</w:t>
+      </w:r>
       <w:r>
         <w:rPr>
           <w:rFonts w:ascii="Arial" w:hAnsi="Arial" w:cs="Arial"/>
@@ -258,17 +256,15 @@
         </w:rPr>
         <w:t xml:space="preserve"> ranking é organizado por países, para tanto cada atleta medalhista deverá possuir a informação de sua nacionalidade. </w:t>
       </w:r>
-      <w:proofErr w:type="gramStart"/>
-      <w:r>
-        <w:rPr>
-          <w:rFonts w:ascii="Arial" w:hAnsi="Arial" w:cs="Arial"/>
-          <w:sz w:val="22"/>
-          <w:szCs w:val="22"/>
-          <w:lang w:val="pt-BR"/>
-        </w:rPr>
-        <w:t>O países</w:t>
-      </w:r>
-      <w:proofErr w:type="gramEnd"/>
+      <w:r>
+        <w:rPr>
+          <w:rFonts w:ascii="Arial" w:hAnsi="Arial" w:cs="Arial"/>
+          <w:sz w:val="22"/>
+          <w:szCs w:val="22"/>
+          <w:lang w:val="pt-BR"/>
+        </w:rPr>
+        <w:t>Os países</w:t>
+      </w:r>
       <w:r>
         <w:rPr>
           <w:rFonts w:ascii="Arial" w:hAnsi="Arial" w:cs="Arial"/>
@@ -395,7 +391,7 @@
         <w:rFonts w:asciiTheme="minorHAnsi" w:eastAsiaTheme="minorHAnsi" w:hAnsiTheme="minorHAnsi" w:cstheme="minorBidi"/>
         <w:sz w:val="24"/>
         <w:szCs w:val="24"/>
-        <w:lang w:val="en-BR" w:eastAsia="en-US" w:bidi="ar-SA"/>
+        <w:lang w:eastAsia="en-US" w:bidi="ar-SA"/>
       </w:rPr>
     </w:rPrDefault>
     <w:pPrDefault/>
@@ -782,13 +778,13 @@
     <w:name w:val="Normal"/>
     <w:qFormat/>
   </w:style>
-  <w:style w:type="character" w:default="1" w:styleId="DefaultParagraphFont">
+  <w:style w:type="character" w:default="1" w:styleId="Fontepargpadro">
     <w:name w:val="Default Paragraph Font"/>
     <w:uiPriority w:val="1"/>
     <w:semiHidden/>
     <w:unhideWhenUsed/>
   </w:style>
-  <w:style w:type="table" w:default="1" w:styleId="TableNormal">
+  <w:style w:type="table" w:default="1" w:styleId="Tabelanormal">
     <w:name w:val="Normal Table"/>
     <w:uiPriority w:val="99"/>
     <w:semiHidden/>
@@ -803,7 +799,7 @@
       </w:tblCellMar>
     </w:tblPr>
   </w:style>
-  <w:style w:type="numbering" w:default="1" w:styleId="NoList">
+  <w:style w:type="numbering" w:default="1" w:styleId="Semlista">
     <w:name w:val="No List"/>
     <w:uiPriority w:val="99"/>
     <w:semiHidden/>
@@ -811,7 +807,7 @@
   </w:style>
   <w:style w:type="character" w:styleId="Hyperlink">
     <w:name w:val="Hyperlink"/>
-    <w:basedOn w:val="DefaultParagraphFont"/>
+    <w:basedOn w:val="Fontepargpadro"/>
     <w:uiPriority w:val="99"/>
     <w:unhideWhenUsed/>
     <w:rsid w:val="00CC1513"/>
@@ -820,9 +816,9 @@
       <w:u w:val="single"/>
     </w:rPr>
   </w:style>
-  <w:style w:type="character" w:styleId="UnresolvedMention">
+  <w:style w:type="character" w:styleId="MenoPendente">
     <w:name w:val="Unresolved Mention"/>
-    <w:basedOn w:val="DefaultParagraphFont"/>
+    <w:basedOn w:val="Fontepargpadro"/>
     <w:uiPriority w:val="99"/>
     <w:semiHidden/>
     <w:unhideWhenUsed/>

</xml_diff>